<commit_message>
updated the work experience
</commit_message>
<xml_diff>
--- a/docs/myportfolio/assets/A_Sheremet_NL.docx
+++ b/docs/myportfolio/assets/A_Sheremet_NL.docx
@@ -372,31 +372,6 @@
             <w:pPr>
               <w:pStyle w:val="Tekstblok"/>
               <w:widowControl w:val="false"/>
-              <w:suppressAutoHyphens w:val="true"/>
-              <w:spacing w:lineRule="auto" w:line="240" w:before="0" w:after="0"/>
-              <w:ind w:left="0" w:hanging="0"/>
-              <w:jc w:val="left"/>
-              <w:rPr>
-                <w:rFonts w:eastAsia="" w:eastAsiaTheme="minorEastAsia"/>
-                <w:color w:val="000000"/>
-                <w:szCs w:val="20"/>
-              </w:rPr>
-            </w:pPr>
-            <w:r>
-              <w:rPr>
-                <w:rFonts w:eastAsia="" w:eastAsiaTheme="minorEastAsia"/>
-                <w:color w:val="000000"/>
-                <w:kern w:val="0"/>
-                <w:szCs w:val="20"/>
-                <w:lang w:val="nl-NL" w:eastAsia="nl-NL" w:bidi="ar-SA"/>
-              </w:rPr>
-              <w:t xml:space="preserve">Ik ben een gepassioneerde GIS-ontwikkelaar geworden met  ervaring in het gebruik en beheer van geografische informatiesystemen zoals QGIS, ArcGIS, met specifieke expertise in de implementatie en integratie van de OGC specificaties, vector en raster tile services, tonen van geospatial data. </w:t>
-            </w:r>
-          </w:p>
-          <w:p>
-            <w:pPr>
-              <w:pStyle w:val="Tekstblok"/>
-              <w:widowControl w:val="false"/>
               <w:rPr>
                 <w:rFonts w:eastAsia="" w:eastAsiaTheme="minorEastAsia"/>
                 <w:color w:val="000000"/>
@@ -1106,27 +1081,7 @@
                 <w:szCs w:val="20"/>
                 <w:lang w:val="nl-NL" w:eastAsia="nl-NL" w:bidi="ar-SA"/>
               </w:rPr>
-              <w:t xml:space="preserve">SCRUM, .Net Framework, React, C#, </w:t>
-            </w:r>
-            <w:r>
-              <w:rPr>
-                <w:rFonts w:eastAsia="" w:eastAsiaTheme="minorEastAsia"/>
-                <w:color w:val="000000"/>
-                <w:kern w:val="0"/>
-                <w:szCs w:val="20"/>
-                <w:lang w:val="nl-NL" w:eastAsia="nl-NL" w:bidi="ar-SA"/>
-              </w:rPr>
-              <w:t>C++, Python</w:t>
-            </w:r>
-            <w:r>
-              <w:rPr>
-                <w:rFonts w:eastAsia="" w:eastAsiaTheme="minorEastAsia"/>
-                <w:color w:val="000000"/>
-                <w:kern w:val="0"/>
-                <w:szCs w:val="20"/>
-                <w:lang w:val="nl-NL" w:eastAsia="nl-NL" w:bidi="ar-SA"/>
-              </w:rPr>
-              <w:t>, yarn, Azure Pipelines, Azure Dev Ops, Roslynator,  MS SQL, Oracle, SqlLite, Jest, Typescript, CSS, Storybook.</w:t>
+              <w:t>SCRUM, .Net Framework, React, C#, C++, Python, yarn, Azure Pipelines, Azure Dev Ops, Roslynator,  MS SQL, Oracle, SqlLite, Jest, Typescript, CSS, Storybook.</w:t>
             </w:r>
           </w:p>
           <w:p>
@@ -1545,27 +1500,7 @@
                 <w:lang w:val="nl-NL" w:eastAsia="nl-NL" w:bidi="ar-SA"/>
               </w:rPr>
               <w:br/>
-              <w:t xml:space="preserve">Kubernetes, Helm Charts, .NETCore, C#, Azure CI/CD, Unit testing, Angular, Vue 3, RxJs, Pinia, Jest, Karma, TailwindCss, Golang, </w:t>
-            </w:r>
-            <w:r>
-              <w:rPr>
-                <w:rFonts w:eastAsia="" w:eastAsiaTheme="minorEastAsia"/>
-                <w:color w:val="000000"/>
-                <w:kern w:val="0"/>
-                <w:szCs w:val="20"/>
-                <w:lang w:val="nl-NL" w:eastAsia="nl-NL" w:bidi="ar-SA"/>
-              </w:rPr>
-              <w:t>Python,</w:t>
-            </w:r>
-            <w:r>
-              <w:rPr>
-                <w:rFonts w:eastAsia="" w:eastAsiaTheme="minorEastAsia"/>
-                <w:color w:val="000000"/>
-                <w:kern w:val="0"/>
-                <w:szCs w:val="20"/>
-                <w:lang w:val="nl-NL" w:eastAsia="nl-NL" w:bidi="ar-SA"/>
-              </w:rPr>
-              <w:t xml:space="preserve"> StoryBook, Scrum, MSSQL, CosmosDB, RabbitMQ</w:t>
+              <w:t>Kubernetes, Helm Charts, .NETCore, C#, Azure CI/CD, Unit testing, Angular, Vue 3, RxJs, Pinia, Jest, Karma, TailwindCss, Golang, Python, StoryBook, Scrum, MSSQL, CosmosDB, RabbitMQ</w:t>
               <w:br/>
               <w:br/>
             </w:r>
@@ -1798,166 +1733,138 @@
                 <w:szCs w:val="20"/>
                 <w:lang w:val="nl-NL" w:eastAsia="nl-NL" w:bidi="ar-SA"/>
               </w:rPr>
-              <w:t xml:space="preserve">Software Ontwikkelaar | MEDIQUEST B.V. </w:t>
+              <w:t xml:space="preserve">Software Ontwikkelaar | Previous work experience </w:t>
               <w:br/>
             </w:r>
-            <w:r>
-              <w:rPr>
-                <w:rFonts w:eastAsia="" w:eastAsiaTheme="minorEastAsia"/>
-                <w:color w:val="000000"/>
-                <w:kern w:val="0"/>
-                <w:szCs w:val="20"/>
-                <w:lang w:val="nl-NL" w:eastAsia="nl-NL" w:bidi="ar-SA"/>
-              </w:rPr>
-              <w:t>10-01-2019 - 01-09-2019</w:t>
+          </w:p>
+          <w:p>
+            <w:pPr>
+              <w:pStyle w:val="Normal"/>
+              <w:widowControl w:val="false"/>
+              <w:suppressAutoHyphens w:val="true"/>
+              <w:spacing w:lineRule="auto" w:line="240" w:before="0" w:after="0"/>
+              <w:ind w:left="0" w:hanging="10"/>
+              <w:jc w:val="left"/>
+              <w:rPr>
+                <w:rFonts w:eastAsia="" w:eastAsiaTheme="minorEastAsia"/>
+                <w:color w:val="000000"/>
+                <w:szCs w:val="20"/>
+              </w:rPr>
+            </w:pPr>
+            <w:r>
+              <w:rPr>
+                <w:rFonts w:eastAsia="" w:eastAsiaTheme="minorEastAsia"/>
+                <w:color w:val="000000"/>
+                <w:kern w:val="0"/>
+                <w:szCs w:val="20"/>
+                <w:lang w:val="nl-NL" w:eastAsia="nl-NL" w:bidi="ar-SA"/>
+              </w:rPr>
+              <w:t>201</w:t>
+            </w:r>
+            <w:r>
+              <w:rPr>
+                <w:rFonts w:eastAsia="" w:eastAsiaTheme="minorEastAsia"/>
+                <w:color w:val="000000"/>
+                <w:kern w:val="0"/>
+                <w:szCs w:val="20"/>
+                <w:lang w:val="nl-NL" w:eastAsia="nl-NL" w:bidi="ar-SA"/>
+              </w:rPr>
+              <w:t>9</w:t>
+            </w:r>
+            <w:r>
+              <w:rPr>
+                <w:rFonts w:eastAsia="" w:eastAsiaTheme="minorEastAsia"/>
+                <w:color w:val="000000"/>
+                <w:kern w:val="0"/>
+                <w:szCs w:val="20"/>
+                <w:lang w:val="nl-NL" w:eastAsia="nl-NL" w:bidi="ar-SA"/>
+              </w:rPr>
+              <w:t xml:space="preserve">             </w:t>
+            </w:r>
+            <w:r>
+              <w:rPr>
+                <w:rFonts w:eastAsia="" w:eastAsiaTheme="minorEastAsia"/>
+                <w:color w:val="000000"/>
+                <w:kern w:val="0"/>
+                <w:szCs w:val="20"/>
+                <w:lang w:val="nl-NL" w:eastAsia="nl-NL" w:bidi="ar-SA"/>
+              </w:rPr>
+              <w:t>MEDIQUEST</w:t>
+            </w:r>
+            <w:r>
+              <w:rPr>
+                <w:rFonts w:eastAsia="" w:eastAsiaTheme="minorEastAsia"/>
+                <w:color w:val="000000"/>
+                <w:kern w:val="0"/>
+                <w:szCs w:val="20"/>
+                <w:lang w:val="nl-NL" w:eastAsia="nl-NL" w:bidi="ar-SA"/>
+              </w:rPr>
+              <w:t xml:space="preserve"> B.V.: </w:t>
+            </w:r>
+            <w:r>
+              <w:rPr>
+                <w:rFonts w:eastAsia="" w:eastAsiaTheme="minorEastAsia"/>
+                <w:color w:val="000000"/>
+                <w:kern w:val="0"/>
+                <w:szCs w:val="20"/>
+                <w:lang w:val="nl-NL" w:eastAsia="nl-NL" w:bidi="ar-SA"/>
+              </w:rPr>
+              <w:t>S</w:t>
+            </w:r>
+            <w:r>
+              <w:rPr>
+                <w:rFonts w:eastAsia="" w:eastAsiaTheme="minorEastAsia"/>
+                <w:color w:val="000000"/>
+                <w:kern w:val="0"/>
+                <w:szCs w:val="20"/>
+                <w:lang w:val="nl-NL" w:eastAsia="nl-NL" w:bidi="ar-SA"/>
+              </w:rPr>
+              <w:t xml:space="preserve">oftware engineer. </w:t>
               <w:br/>
-              <w:br/>
-              <w:t>Mediquest is een Nederlands bedrijf dat de kwaliteit van de gezondheidszorg meet.</w:t>
-            </w:r>
-          </w:p>
-          <w:p>
-            <w:pPr>
-              <w:pStyle w:val="Normal"/>
-              <w:widowControl w:val="false"/>
-              <w:suppressAutoHyphens w:val="true"/>
-              <w:spacing w:lineRule="auto" w:line="240" w:before="0" w:after="0"/>
-              <w:ind w:left="0" w:hanging="10"/>
-              <w:jc w:val="left"/>
-              <w:rPr>
-                <w:rFonts w:eastAsia="" w:eastAsiaTheme="minorEastAsia"/>
-                <w:color w:val="000000"/>
-                <w:szCs w:val="20"/>
-              </w:rPr>
-            </w:pPr>
-            <w:r>
-              <w:rPr>
-                <w:rFonts w:eastAsia="" w:eastAsiaTheme="minorEastAsia"/>
-                <w:color w:val="000000"/>
-                <w:szCs w:val="20"/>
-              </w:rPr>
-            </w:r>
-          </w:p>
-          <w:p>
-            <w:pPr>
-              <w:pStyle w:val="Normal"/>
-              <w:widowControl w:val="false"/>
-              <w:suppressAutoHyphens w:val="true"/>
-              <w:spacing w:lineRule="auto" w:line="240" w:before="0" w:after="0"/>
-              <w:ind w:left="0" w:hanging="10"/>
-              <w:jc w:val="left"/>
-              <w:rPr>
-                <w:rFonts w:eastAsia="" w:eastAsiaTheme="minorEastAsia"/>
-                <w:color w:val="000000"/>
-                <w:szCs w:val="20"/>
-              </w:rPr>
-            </w:pPr>
-            <w:r>
-              <w:rPr>
-                <w:rFonts w:eastAsia="" w:eastAsiaTheme="minorEastAsia"/>
-                <w:color w:val="000000"/>
-                <w:kern w:val="0"/>
-                <w:szCs w:val="20"/>
-                <w:lang w:val="nl-NL" w:eastAsia="nl-NL" w:bidi="ar-SA"/>
-              </w:rPr>
-              <w:t>Ik had de opdracht om een webapplicatie te implementeren die patiënten registreert die ondersteuning nodig hebben bij hun dagelijkse activiteiten. De patiënten moeten een uitnodiging ontvangen om een vragenlijst in te vullen over de kwaliteit van de geleverde zorg.</w:t>
-            </w:r>
-          </w:p>
-          <w:p>
-            <w:pPr>
-              <w:pStyle w:val="Normal"/>
-              <w:widowControl w:val="false"/>
-              <w:suppressAutoHyphens w:val="true"/>
-              <w:spacing w:lineRule="auto" w:line="240" w:before="0" w:after="0"/>
-              <w:ind w:left="0" w:hanging="10"/>
-              <w:jc w:val="left"/>
-              <w:rPr>
-                <w:rFonts w:eastAsia="" w:eastAsiaTheme="minorEastAsia"/>
-                <w:color w:val="000000"/>
-                <w:szCs w:val="20"/>
-              </w:rPr>
-            </w:pPr>
-            <w:r>
-              <w:rPr>
-                <w:rFonts w:eastAsia="" w:eastAsiaTheme="minorEastAsia"/>
-                <w:color w:val="000000"/>
-                <w:szCs w:val="20"/>
-              </w:rPr>
-            </w:r>
-          </w:p>
-          <w:p>
-            <w:pPr>
-              <w:pStyle w:val="Normal"/>
-              <w:widowControl w:val="false"/>
-              <w:suppressAutoHyphens w:val="true"/>
-              <w:spacing w:lineRule="auto" w:line="240" w:before="0" w:after="0"/>
-              <w:ind w:left="0" w:hanging="10"/>
-              <w:jc w:val="left"/>
-              <w:rPr>
-                <w:rFonts w:eastAsia="" w:eastAsiaTheme="minorEastAsia"/>
-                <w:color w:val="000000"/>
-                <w:szCs w:val="20"/>
-              </w:rPr>
-            </w:pPr>
-            <w:r>
-              <w:rPr>
-                <w:rFonts w:eastAsia="" w:eastAsiaTheme="minorEastAsia"/>
-                <w:color w:val="000000"/>
-                <w:kern w:val="0"/>
-                <w:szCs w:val="20"/>
-                <w:lang w:val="nl-NL" w:eastAsia="nl-NL" w:bidi="ar-SA"/>
-              </w:rPr>
-              <w:t>Ik heb stand alone gewerkt aan het ontwerp en de implementatie van de webapplicatie in ASP.NET Core 3.1 voor de registratie van gebruikerservaringen van de geleverde zorg. Ik ontwikkelde de widget voor het uploaden van bestanden om een lijst met patiënten te uploaden in een beveiligde datakluis. Ik heb een inlogscherm gemaakt voor zorgverleners met authenticatie in Identity Server. Ik gebruikte Open Id implementatie in Identity Server om een Bearer Token te genereren die kan worden verzonden in de e-mail om de patiënt uit te nodigen de vragenlijst in te vullen.</w:t>
-            </w:r>
-          </w:p>
-          <w:p>
-            <w:pPr>
-              <w:pStyle w:val="Normal"/>
-              <w:widowControl w:val="false"/>
-              <w:suppressAutoHyphens w:val="true"/>
-              <w:spacing w:lineRule="auto" w:line="240" w:before="0" w:after="0"/>
-              <w:ind w:left="0" w:hanging="10"/>
-              <w:jc w:val="left"/>
-              <w:rPr>
-                <w:rFonts w:eastAsia="" w:eastAsiaTheme="minorEastAsia"/>
-                <w:color w:val="000000"/>
-                <w:szCs w:val="20"/>
-              </w:rPr>
-            </w:pPr>
-            <w:r>
-              <w:rPr>
-                <w:rFonts w:eastAsia="" w:eastAsiaTheme="minorEastAsia"/>
-                <w:color w:val="000000"/>
-                <w:szCs w:val="20"/>
-              </w:rPr>
-            </w:r>
-          </w:p>
-          <w:p>
-            <w:pPr>
-              <w:pStyle w:val="Normal"/>
-              <w:widowControl w:val="false"/>
-              <w:suppressAutoHyphens w:val="true"/>
-              <w:spacing w:lineRule="auto" w:line="240" w:before="0" w:after="0"/>
-              <w:ind w:left="0" w:hanging="10"/>
-              <w:jc w:val="left"/>
-              <w:rPr>
-                <w:rFonts w:eastAsia="" w:eastAsiaTheme="minorEastAsia"/>
-                <w:color w:val="000000"/>
-                <w:szCs w:val="20"/>
-              </w:rPr>
-            </w:pPr>
-            <w:r>
-              <w:rPr>
-                <w:rFonts w:eastAsia="" w:eastAsiaTheme="minorEastAsia"/>
-                <w:color w:val="000000"/>
-                <w:kern w:val="0"/>
-                <w:szCs w:val="20"/>
-                <w:lang w:val="nl-NL" w:eastAsia="nl-NL" w:bidi="ar-SA"/>
-              </w:rPr>
-              <w:t>Als resultaat wordt de webapplicatie PREM Wijkverpleging gebruikt om antwoorden te verzamelen over de kwaliteit van de zorg en PREM (Patient-Reported Experience Measures) scores te geven.</w:t>
-              <w:br/>
-              <w:br/>
-              <w:br/>
-              <w:t>.NetCore, jQuery, knockout.js, Asp.Net MVC, C#, IIS, MSSQL</w:t>
+            </w:r>
+            <w:r>
+              <w:rPr>
+                <w:rFonts w:eastAsia="" w:eastAsiaTheme="minorEastAsia"/>
+                <w:strike/>
+                <w:color w:val="000000"/>
+                <w:kern w:val="0"/>
+                <w:szCs w:val="20"/>
+                <w:lang w:val="nl-NL" w:eastAsia="nl-NL" w:bidi="ar-SA"/>
+              </w:rPr>
+              <w:t xml:space="preserve">2018             ACTIVE WEBCOMMUNITY SERVICES B.V.: </w:t>
+            </w:r>
+            <w:r>
+              <w:rPr>
+                <w:rFonts w:eastAsia="" w:eastAsiaTheme="minorEastAsia"/>
+                <w:strike/>
+                <w:color w:val="000000"/>
+                <w:kern w:val="0"/>
+                <w:szCs w:val="20"/>
+                <w:lang w:val="nl-NL" w:eastAsia="nl-NL" w:bidi="ar-SA"/>
+              </w:rPr>
+              <w:t>Software Architect</w:t>
+            </w:r>
+            <w:r>
+              <w:rPr>
+                <w:rFonts w:eastAsia="" w:eastAsiaTheme="minorEastAsia"/>
+                <w:strike/>
+                <w:color w:val="000000"/>
+                <w:kern w:val="0"/>
+                <w:szCs w:val="20"/>
+                <w:lang w:val="nl-NL" w:eastAsia="nl-NL" w:bidi="ar-SA"/>
+              </w:rPr>
+              <w:t xml:space="preserve">. </w:t>
+            </w:r>
+            <w:r>
+              <w:rPr>
+                <w:rFonts w:eastAsia="" w:eastAsiaTheme="minorEastAsia"/>
+                <w:strike/>
+                <w:color w:val="000000"/>
+                <w:kern w:val="0"/>
+                <w:szCs w:val="20"/>
+                <w:lang w:val="nl-NL" w:eastAsia="nl-NL" w:bidi="ar-SA"/>
+              </w:rPr>
+              <w:t>(geen bedrijf meer)</w:t>
             </w:r>
           </w:p>
           <w:p>
@@ -1983,30 +1890,50 @@
                 <w:lang w:val="nl-NL" w:eastAsia="nl-NL" w:bidi="ar-SA"/>
               </w:rPr>
               <w:br/>
+              <w:t xml:space="preserve">2016 – 2018  CHIPSOFT B.V.: </w:t>
+            </w:r>
+            <w:r>
+              <w:rPr>
+                <w:rFonts w:eastAsia="" w:eastAsiaTheme="minorEastAsia"/>
+                <w:color w:val="000000"/>
+                <w:kern w:val="0"/>
+                <w:szCs w:val="20"/>
+                <w:lang w:val="nl-NL" w:eastAsia="nl-NL" w:bidi="ar-SA"/>
+              </w:rPr>
+              <w:t>S</w:t>
+            </w:r>
+            <w:r>
+              <w:rPr>
+                <w:rFonts w:eastAsia="" w:eastAsiaTheme="minorEastAsia"/>
+                <w:color w:val="000000"/>
+                <w:kern w:val="0"/>
+                <w:szCs w:val="20"/>
+                <w:lang w:val="nl-NL" w:eastAsia="nl-NL" w:bidi="ar-SA"/>
+              </w:rPr>
+              <w:t xml:space="preserve">oftware engineer. </w:t>
               <w:br/>
-            </w:r>
-            <w:r>
-              <w:rPr>
-                <w:rFonts w:eastAsia="" w:eastAsiaTheme="minorEastAsia"/>
-                <w:b/>
-                <w:color w:val="000000"/>
-                <w:kern w:val="0"/>
-                <w:szCs w:val="20"/>
-                <w:lang w:val="nl-NL" w:eastAsia="nl-NL" w:bidi="ar-SA"/>
-              </w:rPr>
-              <w:t xml:space="preserve">Software Ontwikkelaar | Previous work experience </w:t>
               <w:br/>
-            </w:r>
-            <w:r>
-              <w:rPr>
-                <w:rFonts w:eastAsia="" w:eastAsiaTheme="minorEastAsia"/>
-                <w:color w:val="000000"/>
-                <w:kern w:val="0"/>
-                <w:szCs w:val="20"/>
-                <w:lang w:val="nl-NL" w:eastAsia="nl-NL" w:bidi="ar-SA"/>
-              </w:rPr>
-              <w:br/>
-              <w:t xml:space="preserve">2018             ACTIVE WEBCOMMUNITY SERVICES B.V.: Backend software engineer. </w:t>
+              <w:t xml:space="preserve">2015 – 2016  XTENSIONAL B.V.: </w:t>
+            </w:r>
+            <w:r>
+              <w:rPr>
+                <w:rFonts w:eastAsia="" w:eastAsiaTheme="minorEastAsia"/>
+                <w:color w:val="000000"/>
+                <w:kern w:val="0"/>
+                <w:szCs w:val="20"/>
+                <w:lang w:val="nl-NL" w:eastAsia="nl-NL" w:bidi="ar-SA"/>
+              </w:rPr>
+              <w:t>S</w:t>
+            </w:r>
+            <w:r>
+              <w:rPr>
+                <w:rFonts w:eastAsia="" w:eastAsiaTheme="minorEastAsia"/>
+                <w:color w:val="000000"/>
+                <w:kern w:val="0"/>
+                <w:szCs w:val="20"/>
+                <w:lang w:val="nl-NL" w:eastAsia="nl-NL" w:bidi="ar-SA"/>
+              </w:rPr>
+              <w:t xml:space="preserve">oftware engineer. </w:t>
             </w:r>
           </w:p>
           <w:p>
@@ -2025,17 +1952,48 @@
             </w:pPr>
             <w:r>
               <w:rPr>
-                <w:rFonts w:eastAsia="" w:eastAsiaTheme="minorEastAsia"/>
-                <w:color w:val="000000"/>
-                <w:kern w:val="0"/>
-                <w:szCs w:val="20"/>
-                <w:lang w:val="nl-NL" w:eastAsia="nl-NL" w:bidi="ar-SA"/>
-              </w:rPr>
-              <w:br/>
-              <w:t xml:space="preserve">2016 – 2018  CHIPSOFT B.V.: Backend software engineer. </w:t>
-              <w:br/>
-              <w:br/>
-              <w:t xml:space="preserve">2015 – 2016  XTENSIONAL B.V.: Full-stack software engineer. </w:t>
+                <w:rFonts w:cs="" w:cstheme="minorBidi"/>
+                <w:color w:val="1F4E79" w:themeColor="accent1" w:themeShade="80"/>
+              </w:rPr>
+            </w:r>
+          </w:p>
+          <w:p>
+            <w:pPr>
+              <w:pStyle w:val="Normal"/>
+              <w:widowControl w:val="false"/>
+              <w:suppressAutoHyphens w:val="true"/>
+              <w:spacing w:lineRule="auto" w:line="240" w:before="0" w:after="0"/>
+              <w:ind w:left="0" w:hanging="10"/>
+              <w:jc w:val="left"/>
+              <w:rPr/>
+            </w:pPr>
+            <w:r>
+              <w:rPr>
+                <w:rStyle w:val="A0"/>
+                <w:rFonts w:eastAsia="" w:eastAsiaTheme="minorEastAsia"/>
+                <w:b w:val="false"/>
+                <w:bCs w:val="false"/>
+                <w:strike/>
+                <w:kern w:val="0"/>
+                <w:sz w:val="20"/>
+                <w:szCs w:val="20"/>
+                <w:lang w:val="nl-NL" w:eastAsia="nl-NL" w:bidi="ar-SA"/>
+              </w:rPr>
+              <w:t xml:space="preserve">2015   SCANMAR B.V.: Full-stack software engineer. </w:t>
+            </w:r>
+            <w:r>
+              <w:rPr>
+                <w:rStyle w:val="A0"/>
+                <w:rFonts w:eastAsia="" w:eastAsiaTheme="minorEastAsia"/>
+                <w:b w:val="false"/>
+                <w:bCs w:val="false"/>
+                <w:strike/>
+                <w:kern w:val="0"/>
+                <w:sz w:val="20"/>
+                <w:szCs w:val="20"/>
+                <w:lang w:val="nl-NL" w:eastAsia="nl-NL" w:bidi="ar-SA"/>
+              </w:rPr>
+              <w:t>(werken in Nederlandse taal was moeilijk, het werk was niet leuk, generieke product door de taal ik begreep niet de generieke concepten in de software product)</w:t>
             </w:r>
           </w:p>
           <w:p>
@@ -2067,30 +2025,6 @@
               <w:spacing w:lineRule="auto" w:line="240" w:before="0" w:after="0"/>
               <w:ind w:left="0" w:hanging="10"/>
               <w:jc w:val="left"/>
-              <w:rPr/>
-            </w:pPr>
-            <w:r>
-              <w:rPr>
-                <w:rStyle w:val="A0"/>
-                <w:rFonts w:eastAsia="" w:eastAsiaTheme="minorEastAsia"/>
-                <w:b w:val="false"/>
-                <w:bCs w:val="false"/>
-                <w:kern w:val="0"/>
-                <w:sz w:val="20"/>
-                <w:szCs w:val="20"/>
-                <w:lang w:val="nl-NL" w:eastAsia="nl-NL" w:bidi="ar-SA"/>
-              </w:rPr>
-              <w:t xml:space="preserve">2015   SCANMAR B.V.: Full-stack software engineer. </w:t>
-            </w:r>
-          </w:p>
-          <w:p>
-            <w:pPr>
-              <w:pStyle w:val="Normal"/>
-              <w:widowControl w:val="false"/>
-              <w:suppressAutoHyphens w:val="true"/>
-              <w:spacing w:lineRule="auto" w:line="240" w:before="0" w:after="0"/>
-              <w:ind w:left="0" w:hanging="10"/>
-              <w:jc w:val="left"/>
               <w:rPr>
                 <w:rStyle w:val="A0"/>
                 <w:rFonts w:cs="" w:cstheme="minorBidi"/>
@@ -2099,9 +2033,89 @@
             </w:pPr>
             <w:r>
               <w:rPr>
-                <w:rFonts w:cs="" w:cstheme="minorBidi"/>
-                <w:color w:val="1F4E79" w:themeColor="accent1" w:themeShade="80"/>
-              </w:rPr>
+                <w:rFonts w:eastAsia="" w:eastAsiaTheme="minorEastAsia"/>
+                <w:color w:val="000000"/>
+                <w:kern w:val="0"/>
+                <w:szCs w:val="20"/>
+                <w:lang w:val="nl-NL" w:eastAsia="nl-NL" w:bidi="ar-SA"/>
+              </w:rPr>
+              <w:t xml:space="preserve">2013 - 2014   NIBC MARKETS N.V. </w:t>
+            </w:r>
+            <w:r>
+              <w:rPr>
+                <w:rFonts w:eastAsia="" w:eastAsiaTheme="minorEastAsia"/>
+                <w:color w:val="000000"/>
+                <w:kern w:val="0"/>
+                <w:szCs w:val="20"/>
+                <w:lang w:val="nl-NL" w:eastAsia="nl-NL" w:bidi="ar-SA"/>
+              </w:rPr>
+              <w:t>S</w:t>
+            </w:r>
+            <w:r>
+              <w:rPr>
+                <w:rFonts w:eastAsia="" w:eastAsiaTheme="minorEastAsia"/>
+                <w:color w:val="000000"/>
+                <w:kern w:val="0"/>
+                <w:szCs w:val="20"/>
+                <w:lang w:val="nl-NL" w:eastAsia="nl-NL" w:bidi="ar-SA"/>
+              </w:rPr>
+              <w:t xml:space="preserve">oftware engineer. </w:t>
+              <w:br/>
+              <w:br/>
+            </w:r>
+            <w:r>
+              <w:rPr>
+                <w:rFonts w:eastAsia="" w:eastAsiaTheme="minorEastAsia"/>
+                <w:strike/>
+                <w:color w:val="000000"/>
+                <w:kern w:val="0"/>
+                <w:szCs w:val="20"/>
+                <w:lang w:val="nl-NL" w:eastAsia="nl-NL" w:bidi="ar-SA"/>
+              </w:rPr>
+              <w:t xml:space="preserve">2013             PETROTECHNICAL DATA SYSTEMS B.V.: </w:t>
+            </w:r>
+            <w:r>
+              <w:rPr>
+                <w:rFonts w:eastAsia="" w:eastAsiaTheme="minorEastAsia"/>
+                <w:strike/>
+                <w:color w:val="000000"/>
+                <w:kern w:val="0"/>
+                <w:szCs w:val="20"/>
+                <w:lang w:val="nl-NL" w:eastAsia="nl-NL" w:bidi="ar-SA"/>
+              </w:rPr>
+              <w:t>S</w:t>
+            </w:r>
+            <w:r>
+              <w:rPr>
+                <w:rFonts w:eastAsia="" w:eastAsiaTheme="minorEastAsia"/>
+                <w:strike/>
+                <w:color w:val="000000"/>
+                <w:kern w:val="0"/>
+                <w:szCs w:val="20"/>
+                <w:lang w:val="nl-NL" w:eastAsia="nl-NL" w:bidi="ar-SA"/>
+              </w:rPr>
+              <w:t xml:space="preserve">oftware engineer. </w:t>
+            </w:r>
+            <w:r>
+              <w:rPr>
+                <w:rFonts w:eastAsia="" w:eastAsiaTheme="minorEastAsia"/>
+                <w:strike/>
+                <w:color w:val="000000"/>
+                <w:kern w:val="0"/>
+                <w:szCs w:val="20"/>
+                <w:lang w:val="nl-NL" w:eastAsia="nl-NL" w:bidi="ar-SA"/>
+              </w:rPr>
+              <w:t>(niet mogelijk door de reiztijd naar Rijswijk)</w:t>
+            </w:r>
+            <w:r>
+              <w:rPr>
+                <w:rFonts w:eastAsia="" w:eastAsiaTheme="minorEastAsia"/>
+                <w:color w:val="000000"/>
+                <w:kern w:val="0"/>
+                <w:szCs w:val="20"/>
+                <w:lang w:val="nl-NL" w:eastAsia="nl-NL" w:bidi="ar-SA"/>
+              </w:rPr>
+              <w:br/>
             </w:r>
           </w:p>
           <w:p>
@@ -2126,40 +2140,50 @@
                 <w:szCs w:val="20"/>
                 <w:lang w:val="nl-NL" w:eastAsia="nl-NL" w:bidi="ar-SA"/>
               </w:rPr>
-              <w:t>2013 - 2014   NIBC MARKETS N.V. Backend software engineer.</w:t>
+              <w:t xml:space="preserve">2011 – 2013 CANON MEDICAL INFORMATICS B.V.: </w:t>
+            </w:r>
+            <w:r>
+              <w:rPr>
+                <w:rFonts w:eastAsia="" w:eastAsiaTheme="minorEastAsia"/>
+                <w:color w:val="000000"/>
+                <w:kern w:val="0"/>
+                <w:szCs w:val="20"/>
+                <w:lang w:val="nl-NL" w:eastAsia="nl-NL" w:bidi="ar-SA"/>
+              </w:rPr>
+              <w:t>S</w:t>
+            </w:r>
+            <w:r>
+              <w:rPr>
+                <w:rFonts w:eastAsia="" w:eastAsiaTheme="minorEastAsia"/>
+                <w:color w:val="000000"/>
+                <w:kern w:val="0"/>
+                <w:szCs w:val="20"/>
+                <w:lang w:val="nl-NL" w:eastAsia="nl-NL" w:bidi="ar-SA"/>
+              </w:rPr>
+              <w:t xml:space="preserve">oftware engineer. </w:t>
               <w:br/>
               <w:br/>
-              <w:t>2013             PETROTECHNICAL DATA SYSTEMS B.V.: Full-stack software engineer.</w:t>
-              <w:br/>
-            </w:r>
-          </w:p>
-          <w:p>
-            <w:pPr>
-              <w:pStyle w:val="Normal"/>
-              <w:widowControl w:val="false"/>
-              <w:suppressAutoHyphens w:val="true"/>
-              <w:spacing w:lineRule="auto" w:line="240" w:before="0" w:after="0"/>
-              <w:ind w:left="0" w:hanging="10"/>
-              <w:jc w:val="left"/>
-              <w:rPr>
-                <w:rStyle w:val="A0"/>
-                <w:rFonts w:cs="" w:cstheme="minorBidi"/>
-                <w:color w:val="1F4E79" w:themeColor="accent1" w:themeShade="80"/>
-              </w:rPr>
-            </w:pPr>
-            <w:r>
-              <w:rPr>
-                <w:rFonts w:eastAsia="" w:eastAsiaTheme="minorEastAsia"/>
-                <w:color w:val="000000"/>
-                <w:kern w:val="0"/>
-                <w:szCs w:val="20"/>
-                <w:lang w:val="nl-NL" w:eastAsia="nl-NL" w:bidi="ar-SA"/>
-              </w:rPr>
-              <w:br/>
-              <w:t xml:space="preserve">2011 – 2013 CANON MEDICAL INFORMATICS B.V.: Full-stack software engineer. </w:t>
-              <w:br/>
-              <w:br/>
-              <w:t>2009 – 2011 TELFORT B.V.: Full-stack software engineer.</w:t>
+              <w:t xml:space="preserve">2009 – 2011 TELFORT B.V.: </w:t>
+            </w:r>
+            <w:r>
+              <w:rPr>
+                <w:rFonts w:eastAsia="" w:eastAsiaTheme="minorEastAsia"/>
+                <w:color w:val="000000"/>
+                <w:kern w:val="0"/>
+                <w:szCs w:val="20"/>
+                <w:lang w:val="nl-NL" w:eastAsia="nl-NL" w:bidi="ar-SA"/>
+              </w:rPr>
+              <w:t>S</w:t>
+            </w:r>
+            <w:r>
+              <w:rPr>
+                <w:rFonts w:eastAsia="" w:eastAsiaTheme="minorEastAsia"/>
+                <w:color w:val="000000"/>
+                <w:kern w:val="0"/>
+                <w:szCs w:val="20"/>
+                <w:lang w:val="nl-NL" w:eastAsia="nl-NL" w:bidi="ar-SA"/>
+              </w:rPr>
+              <w:t>oftware engineer.</w:t>
               <w:br/>
               <w:br/>
               <w:br/>
@@ -2662,16 +2686,6 @@
               <w:br/>
               <w:t>TypeScript</w:t>
               <w:br/>
-            </w:r>
-            <w:r>
-              <w:rPr>
-                <w:rFonts w:eastAsia="" w:eastAsiaTheme="minorEastAsia"/>
-                <w:bCs/>
-                <w:color w:val="000000"/>
-                <w:kern w:val="0"/>
-                <w:szCs w:val="20"/>
-                <w:lang w:val="nl-NL" w:eastAsia="nl-NL" w:bidi="ar-SA"/>
-              </w:rPr>
               <w:t>Pyhton</w:t>
             </w:r>
           </w:p>
@@ -2698,16 +2712,6 @@
                 <w:lang w:val="nl-NL" w:eastAsia="nl-NL" w:bidi="ar-SA"/>
               </w:rPr>
               <w:t>C#, C++</w:t>
-            </w:r>
-            <w:r>
-              <w:rPr>
-                <w:rFonts w:eastAsia="" w:eastAsiaTheme="minorEastAsia"/>
-                <w:bCs/>
-                <w:color w:val="000000"/>
-                <w:kern w:val="0"/>
-                <w:szCs w:val="20"/>
-                <w:lang w:val="nl-NL" w:eastAsia="nl-NL" w:bidi="ar-SA"/>
-              </w:rPr>
               <w:br/>
             </w:r>
           </w:p>
@@ -3269,7 +3273,7 @@
       <mc:AlternateContent>
         <mc:Choice Requires="wpg">
           <w:drawing>
-            <wp:anchor behindDoc="0" distT="635" distB="635" distL="115570" distR="109855" simplePos="0" locked="0" layoutInCell="0" allowOverlap="1" relativeHeight="2" wp14:anchorId="1C4845BB">
+            <wp:anchor behindDoc="1" distT="635" distB="635" distL="115570" distR="109855" simplePos="0" locked="0" layoutInCell="0" allowOverlap="1" relativeHeight="2" wp14:anchorId="1C4845BB">
               <wp:simplePos x="0" y="0"/>
               <wp:positionH relativeFrom="page">
                 <wp:posOffset>0</wp:posOffset>
@@ -3297,16 +3301,16 @@
                       <wps:cNvSpPr/>
                       <wps:spPr>
                         <a:xfrm>
-                          <a:off x="1448280" y="59040"/>
-                          <a:ext cx="707400" cy="1378080"/>
+                          <a:off x="1449000" y="59040"/>
+                          <a:ext cx="706680" cy="1378080"/>
                         </a:xfrm>
                         <a:custGeom>
                           <a:avLst/>
                           <a:gdLst>
-                            <a:gd name="textAreaLeft" fmla="*/ 0 w 401040"/>
-                            <a:gd name="textAreaRight" fmla="*/ 403920 w 401040"/>
+                            <a:gd name="textAreaLeft" fmla="*/ 0 w 400680"/>
+                            <a:gd name="textAreaRight" fmla="*/ 403920 w 400680"/>
                             <a:gd name="textAreaTop" fmla="*/ 0 h 781200"/>
-                            <a:gd name="textAreaBottom" fmla="*/ 784080 h 781200"/>
+                            <a:gd name="textAreaBottom" fmla="*/ 784440 h 781200"/>
                           </a:gdLst>
                           <a:ahLst/>
                           <a:rect l="textAreaLeft" t="textAreaTop" r="textAreaRight" b="textAreaBottom"/>
@@ -3366,16 +3370,16 @@
                       <wps:cNvSpPr/>
                       <wps:spPr>
                         <a:xfrm>
-                          <a:off x="1639440" y="0"/>
-                          <a:ext cx="515520" cy="1437120"/>
+                          <a:off x="1640160" y="0"/>
+                          <a:ext cx="515160" cy="1437120"/>
                         </a:xfrm>
                         <a:custGeom>
                           <a:avLst/>
                           <a:gdLst>
-                            <a:gd name="textAreaLeft" fmla="*/ 0 w 292320"/>
-                            <a:gd name="textAreaRight" fmla="*/ 295200 w 292320"/>
+                            <a:gd name="textAreaLeft" fmla="*/ 0 w 291960"/>
+                            <a:gd name="textAreaRight" fmla="*/ 295200 w 291960"/>
                             <a:gd name="textAreaTop" fmla="*/ 0 h 814680"/>
-                            <a:gd name="textAreaBottom" fmla="*/ 817560 h 814680"/>
+                            <a:gd name="textAreaBottom" fmla="*/ 817920 h 814680"/>
                           </a:gdLst>
                           <a:ahLst/>
                           <a:rect l="textAreaLeft" t="textAreaTop" r="textAreaRight" b="textAreaBottom"/>
@@ -3429,16 +3433,16 @@
                       <wps:cNvSpPr/>
                       <wps:spPr>
                         <a:xfrm>
-                          <a:off x="1197720" y="1089000"/>
-                          <a:ext cx="150480" cy="122040"/>
+                          <a:off x="1198080" y="1089720"/>
+                          <a:ext cx="149760" cy="121320"/>
                         </a:xfrm>
                         <a:custGeom>
                           <a:avLst/>
                           <a:gdLst>
-                            <a:gd name="textAreaLeft" fmla="*/ 0 w 85320"/>
-                            <a:gd name="textAreaRight" fmla="*/ 88200 w 85320"/>
-                            <a:gd name="textAreaTop" fmla="*/ 0 h 69120"/>
-                            <a:gd name="textAreaBottom" fmla="*/ 72000 h 69120"/>
+                            <a:gd name="textAreaLeft" fmla="*/ 0 w 84960"/>
+                            <a:gd name="textAreaRight" fmla="*/ 88200 w 84960"/>
+                            <a:gd name="textAreaTop" fmla="*/ 0 h 68760"/>
+                            <a:gd name="textAreaBottom" fmla="*/ 72000 h 68760"/>
                           </a:gdLst>
                           <a:ahLst/>
                           <a:rect l="textAreaLeft" t="textAreaTop" r="textAreaRight" b="textAreaBottom"/>
@@ -3510,16 +3514,16 @@
                       <wps:cNvSpPr/>
                       <wps:spPr>
                         <a:xfrm>
-                          <a:off x="397440" y="1198080"/>
-                          <a:ext cx="40680" cy="94680"/>
+                          <a:off x="397440" y="1198800"/>
+                          <a:ext cx="39960" cy="93960"/>
                         </a:xfrm>
                         <a:custGeom>
                           <a:avLst/>
                           <a:gdLst>
-                            <a:gd name="textAreaLeft" fmla="*/ 0 w 23040"/>
-                            <a:gd name="textAreaRight" fmla="*/ 25920 w 23040"/>
-                            <a:gd name="textAreaTop" fmla="*/ 0 h 53640"/>
-                            <a:gd name="textAreaBottom" fmla="*/ 56520 h 53640"/>
+                            <a:gd name="textAreaLeft" fmla="*/ 0 w 22680"/>
+                            <a:gd name="textAreaRight" fmla="*/ 25920 w 22680"/>
+                            <a:gd name="textAreaTop" fmla="*/ 0 h 53280"/>
+                            <a:gd name="textAreaBottom" fmla="*/ 56520 h 53280"/>
                           </a:gdLst>
                           <a:ahLst/>
                           <a:rect l="textAreaLeft" t="textAreaTop" r="textAreaRight" b="textAreaBottom"/>
@@ -3589,16 +3593,16 @@
                       <wps:cNvSpPr/>
                       <wps:spPr>
                         <a:xfrm>
-                          <a:off x="0" y="1001520"/>
-                          <a:ext cx="438120" cy="281160"/>
+                          <a:off x="0" y="1001880"/>
+                          <a:ext cx="437400" cy="280800"/>
                         </a:xfrm>
                         <a:custGeom>
                           <a:avLst/>
                           <a:gdLst>
-                            <a:gd name="textAreaLeft" fmla="*/ 0 w 248400"/>
-                            <a:gd name="textAreaRight" fmla="*/ 251280 w 248400"/>
-                            <a:gd name="textAreaTop" fmla="*/ 0 h 159480"/>
-                            <a:gd name="textAreaBottom" fmla="*/ 162360 h 159480"/>
+                            <a:gd name="textAreaLeft" fmla="*/ 0 w 248040"/>
+                            <a:gd name="textAreaRight" fmla="*/ 251280 w 248040"/>
+                            <a:gd name="textAreaTop" fmla="*/ 0 h 159120"/>
+                            <a:gd name="textAreaBottom" fmla="*/ 162360 h 159120"/>
                           </a:gdLst>
                           <a:ahLst/>
                           <a:rect l="textAreaLeft" t="textAreaTop" r="textAreaRight" b="textAreaBottom"/>
@@ -3868,16 +3872,16 @@
                       <wps:cNvSpPr/>
                       <wps:spPr>
                         <a:xfrm>
-                          <a:off x="443160" y="1070640"/>
-                          <a:ext cx="104760" cy="219240"/>
+                          <a:off x="443160" y="1071360"/>
+                          <a:ext cx="104040" cy="218520"/>
                         </a:xfrm>
                         <a:custGeom>
                           <a:avLst/>
                           <a:gdLst>
-                            <a:gd name="textAreaLeft" fmla="*/ 0 w 59400"/>
-                            <a:gd name="textAreaRight" fmla="*/ 62280 w 59400"/>
-                            <a:gd name="textAreaTop" fmla="*/ 0 h 124200"/>
-                            <a:gd name="textAreaBottom" fmla="*/ 127080 h 124200"/>
+                            <a:gd name="textAreaLeft" fmla="*/ 0 w 59040"/>
+                            <a:gd name="textAreaRight" fmla="*/ 62280 w 59040"/>
+                            <a:gd name="textAreaTop" fmla="*/ 0 h 123840"/>
+                            <a:gd name="textAreaBottom" fmla="*/ 127080 h 123840"/>
                           </a:gdLst>
                           <a:ahLst/>
                           <a:rect l="textAreaLeft" t="textAreaTop" r="textAreaRight" b="textAreaBottom"/>
@@ -4028,16 +4032,16 @@
                       <wps:cNvSpPr/>
                       <wps:spPr>
                         <a:xfrm>
-                          <a:off x="443160" y="1065600"/>
-                          <a:ext cx="39240" cy="21600"/>
+                          <a:off x="443160" y="1066320"/>
+                          <a:ext cx="38880" cy="20880"/>
                         </a:xfrm>
                         <a:custGeom>
                           <a:avLst/>
                           <a:gdLst>
-                            <a:gd name="textAreaLeft" fmla="*/ 0 w 22320"/>
-                            <a:gd name="textAreaRight" fmla="*/ 25200 w 22320"/>
-                            <a:gd name="textAreaTop" fmla="*/ 0 h 12240"/>
-                            <a:gd name="textAreaBottom" fmla="*/ 15120 h 12240"/>
+                            <a:gd name="textAreaLeft" fmla="*/ 0 w 21960"/>
+                            <a:gd name="textAreaRight" fmla="*/ 25200 w 21960"/>
+                            <a:gd name="textAreaTop" fmla="*/ 0 h 11880"/>
+                            <a:gd name="textAreaBottom" fmla="*/ 15120 h 11880"/>
                           </a:gdLst>
                           <a:ahLst/>
                           <a:rect l="textAreaLeft" t="textAreaTop" r="textAreaRight" b="textAreaBottom"/>
@@ -4093,16 +4097,16 @@
                       <wps:cNvSpPr/>
                       <wps:spPr>
                         <a:xfrm>
-                          <a:off x="552960" y="1069200"/>
-                          <a:ext cx="34920" cy="89640"/>
+                          <a:off x="552960" y="1069920"/>
+                          <a:ext cx="34200" cy="88920"/>
                         </a:xfrm>
                         <a:custGeom>
                           <a:avLst/>
                           <a:gdLst>
-                            <a:gd name="textAreaLeft" fmla="*/ 0 w 19800"/>
-                            <a:gd name="textAreaRight" fmla="*/ 22680 w 19800"/>
-                            <a:gd name="textAreaTop" fmla="*/ 0 h 50760"/>
-                            <a:gd name="textAreaBottom" fmla="*/ 53640 h 50760"/>
+                            <a:gd name="textAreaLeft" fmla="*/ 0 w 19440"/>
+                            <a:gd name="textAreaRight" fmla="*/ 22680 w 19440"/>
+                            <a:gd name="textAreaTop" fmla="*/ 0 h 50400"/>
+                            <a:gd name="textAreaBottom" fmla="*/ 53640 h 50400"/>
                           </a:gdLst>
                           <a:ahLst/>
                           <a:rect l="textAreaLeft" t="textAreaTop" r="textAreaRight" b="textAreaBottom"/>
@@ -4172,16 +4176,16 @@
                       <wps:cNvSpPr/>
                       <wps:spPr>
                         <a:xfrm>
-                          <a:off x="552960" y="1058400"/>
-                          <a:ext cx="542880" cy="143640"/>
+                          <a:off x="552960" y="1059120"/>
+                          <a:ext cx="542880" cy="142920"/>
                         </a:xfrm>
                         <a:custGeom>
                           <a:avLst/>
                           <a:gdLst>
                             <a:gd name="textAreaLeft" fmla="*/ 0 w 307800"/>
-                            <a:gd name="textAreaRight" fmla="*/ 310680 w 307800"/>
-                            <a:gd name="textAreaTop" fmla="*/ 0 h 81360"/>
-                            <a:gd name="textAreaBottom" fmla="*/ 84240 h 81360"/>
+                            <a:gd name="textAreaRight" fmla="*/ 311040 w 307800"/>
+                            <a:gd name="textAreaTop" fmla="*/ 0 h 81000"/>
+                            <a:gd name="textAreaBottom" fmla="*/ 84240 h 81000"/>
                           </a:gdLst>
                           <a:ahLst/>
                           <a:rect l="textAreaLeft" t="textAreaTop" r="textAreaRight" b="textAreaBottom"/>
@@ -4407,16 +4411,16 @@
                       <wps:cNvSpPr/>
                       <wps:spPr>
                         <a:xfrm>
-                          <a:off x="826920" y="1015920"/>
-                          <a:ext cx="25560" cy="27360"/>
+                          <a:off x="826920" y="1016640"/>
+                          <a:ext cx="24840" cy="26640"/>
                         </a:xfrm>
                         <a:custGeom>
                           <a:avLst/>
                           <a:gdLst>
-                            <a:gd name="textAreaLeft" fmla="*/ 0 w 14400"/>
-                            <a:gd name="textAreaRight" fmla="*/ 17280 w 14400"/>
-                            <a:gd name="textAreaTop" fmla="*/ 0 h 15480"/>
-                            <a:gd name="textAreaBottom" fmla="*/ 18360 h 15480"/>
+                            <a:gd name="textAreaLeft" fmla="*/ 0 w 14040"/>
+                            <a:gd name="textAreaRight" fmla="*/ 17280 w 14040"/>
+                            <a:gd name="textAreaTop" fmla="*/ 0 h 15120"/>
+                            <a:gd name="textAreaBottom" fmla="*/ 18360 h 15120"/>
                           </a:gdLst>
                           <a:ahLst/>
                           <a:rect l="textAreaLeft" t="textAreaTop" r="textAreaRight" b="textAreaBottom"/>
@@ -4468,16 +4472,16 @@
                       <wps:cNvSpPr/>
                       <wps:spPr>
                         <a:xfrm>
-                          <a:off x="1042560" y="1022400"/>
-                          <a:ext cx="23400" cy="25920"/>
+                          <a:off x="1042560" y="1023120"/>
+                          <a:ext cx="23040" cy="25560"/>
                         </a:xfrm>
                         <a:custGeom>
                           <a:avLst/>
                           <a:gdLst>
-                            <a:gd name="textAreaLeft" fmla="*/ 0 w 13320"/>
-                            <a:gd name="textAreaRight" fmla="*/ 16200 w 13320"/>
-                            <a:gd name="textAreaTop" fmla="*/ 0 h 14760"/>
-                            <a:gd name="textAreaBottom" fmla="*/ 17640 h 14760"/>
+                            <a:gd name="textAreaLeft" fmla="*/ 0 w 12960"/>
+                            <a:gd name="textAreaRight" fmla="*/ 16200 w 12960"/>
+                            <a:gd name="textAreaTop" fmla="*/ 0 h 14400"/>
+                            <a:gd name="textAreaBottom" fmla="*/ 17640 h 14400"/>
                           </a:gdLst>
                           <a:ahLst/>
                           <a:rect l="textAreaLeft" t="textAreaTop" r="textAreaRight" b="textAreaBottom"/>
@@ -4529,16 +4533,16 @@
                       <wps:cNvSpPr/>
                       <wps:spPr>
                         <a:xfrm>
-                          <a:off x="1116360" y="997560"/>
-                          <a:ext cx="231120" cy="195480"/>
+                          <a:off x="1117080" y="998280"/>
+                          <a:ext cx="230400" cy="195120"/>
                         </a:xfrm>
                         <a:custGeom>
                           <a:avLst/>
                           <a:gdLst>
-                            <a:gd name="textAreaLeft" fmla="*/ 0 w 131040"/>
-                            <a:gd name="textAreaRight" fmla="*/ 133920 w 131040"/>
-                            <a:gd name="textAreaTop" fmla="*/ 0 h 110880"/>
-                            <a:gd name="textAreaBottom" fmla="*/ 113760 h 110880"/>
+                            <a:gd name="textAreaLeft" fmla="*/ 0 w 130680"/>
+                            <a:gd name="textAreaRight" fmla="*/ 133920 w 130680"/>
+                            <a:gd name="textAreaTop" fmla="*/ 0 h 110520"/>
+                            <a:gd name="textAreaBottom" fmla="*/ 113760 h 110520"/>
                           </a:gdLst>
                           <a:ahLst/>
                           <a:rect l="textAreaLeft" t="textAreaTop" r="textAreaRight" b="textAreaBottom"/>

</xml_diff>